<commit_message>
Update about election cancel
</commit_message>
<xml_diff>
--- a/Milestone 2 - Group 8.docx
+++ b/Milestone 2 - Group 8.docx
@@ -176,6 +176,19 @@
               <w:cnfStyle w:val="000000000000" w:firstRow="0" w:lastRow="0" w:firstColumn="0" w:lastColumn="0" w:oddVBand="0" w:evenVBand="0" w:oddHBand="0" w:evenHBand="0" w:firstRowFirstColumn="0" w:firstRowLastColumn="0" w:lastRowFirstColumn="0" w:lastRowLastColumn="0"/>
             </w:pPr>
             <w:r>
+              <w:t>Update isLeader flag to true</w:t>
+            </w:r>
+          </w:p>
+          <w:p>
+            <w:pPr>
+              <w:pStyle w:val="ListParagraph"/>
+              <w:numPr>
+                <w:ilvl w:val="0"/>
+                <w:numId w:val="3"/>
+              </w:numPr>
+              <w:cnfStyle w:val="000000000000" w:firstRow="0" w:lastRow="0" w:firstColumn="0" w:lastColumn="0" w:oddVBand="0" w:evenVBand="0" w:oddHBand="0" w:evenHBand="0" w:firstRowFirstColumn="0" w:firstRowLastColumn="0" w:lastRowFirstColumn="0" w:lastRowLastColumn="0"/>
+            </w:pPr>
+            <w:r>
               <w:t>Waits to receive a broadcast from the sequencer announcing it is the leader, along with its IP Address and Port number</w:t>
             </w:r>
           </w:p>
@@ -268,11 +281,9 @@
             <w:r>
               <w:t xml:space="preserve">M1 - </w:t>
             </w:r>
-            <w:proofErr w:type="spellStart"/>
             <w:r>
               <w:t>REQUEST#my_ip_address#my_port_no</w:t>
             </w:r>
-            <w:proofErr w:type="spellEnd"/>
           </w:p>
           <w:p>
             <w:pPr>
@@ -286,11 +297,9 @@
             <w:r>
               <w:t xml:space="preserve">M2 - </w:t>
             </w:r>
-            <w:proofErr w:type="spellStart"/>
             <w:r>
               <w:t>SUCCESS#client_id</w:t>
             </w:r>
-            <w:proofErr w:type="spellEnd"/>
             <w:r>
               <w:t xml:space="preserve"> / FAILURE</w:t>
             </w:r>
@@ -325,13 +334,8 @@
             <w:pPr>
               <w:cnfStyle w:val="000000000000" w:firstRow="0" w:lastRow="0" w:firstColumn="0" w:lastColumn="0" w:oddVBand="0" w:evenVBand="0" w:oddHBand="0" w:evenHBand="0" w:firstRowFirstColumn="0" w:firstRowLastColumn="0" w:lastRowFirstColumn="0" w:lastRowLastColumn="0"/>
             </w:pPr>
-            <w:proofErr w:type="spellStart"/>
-            <w:r>
-              <w:t>struct</w:t>
-            </w:r>
-            <w:proofErr w:type="spellEnd"/>
-            <w:r>
-              <w:t xml:space="preserve"> Leader{</w:t>
+            <w:r>
+              <w:t>struct Leader{</w:t>
             </w:r>
           </w:p>
           <w:p>
@@ -340,15 +344,7 @@
             </w:pPr>
             <w:r>
               <w:tab/>
-              <w:t xml:space="preserve">char </w:t>
-            </w:r>
-            <w:proofErr w:type="spellStart"/>
-            <w:r>
-              <w:t>ip_addr</w:t>
-            </w:r>
-            <w:proofErr w:type="spellEnd"/>
-            <w:r>
-              <w:t>[MAXSIZE];</w:t>
+              <w:t>char ip_addr[MAXSIZE];</w:t>
             </w:r>
           </w:p>
           <w:p>
@@ -394,15 +390,7 @@
               <w:cnfStyle w:val="000000100000" w:firstRow="0" w:lastRow="0" w:firstColumn="0" w:lastColumn="0" w:oddVBand="0" w:evenVBand="0" w:oddHBand="1" w:evenHBand="0" w:firstRowFirstColumn="0" w:firstRowLastColumn="0" w:lastRowFirstColumn="0" w:lastRowLastColumn="0"/>
             </w:pPr>
             <w:r>
-              <w:t>Dhruvil (</w:t>
-            </w:r>
-            <w:proofErr w:type="spellStart"/>
-            <w:r>
-              <w:t>dhruvils</w:t>
-            </w:r>
-            <w:proofErr w:type="spellEnd"/>
-            <w:r>
-              <w:t>)</w:t>
+              <w:t>Dhruvil (dhruvils)</w:t>
             </w:r>
           </w:p>
         </w:tc>
@@ -550,6 +538,7 @@
               <w:cnfStyle w:val="000000000000" w:firstRow="0" w:lastRow="0" w:firstColumn="0" w:lastColumn="0" w:oddVBand="0" w:evenVBand="0" w:oddHBand="0" w:evenHBand="0" w:firstRowFirstColumn="0" w:firstRowLastColumn="0" w:lastRowFirstColumn="0" w:lastRowLastColumn="0"/>
             </w:pPr>
             <w:r>
+              <w:lastRenderedPageBreak/>
               <w:t>Request sequencer to join chat (M1, M2)</w:t>
             </w:r>
           </w:p>
@@ -600,11 +589,9 @@
             <w:r>
               <w:t xml:space="preserve">M4 - </w:t>
             </w:r>
-            <w:proofErr w:type="spellStart"/>
             <w:r>
               <w:t>JOINLEADER#Leader_IPAddr#Leader_Port</w:t>
             </w:r>
-            <w:proofErr w:type="spellEnd"/>
           </w:p>
         </w:tc>
       </w:tr>
@@ -629,15 +616,7 @@
               <w:cnfStyle w:val="000000000000" w:firstRow="0" w:lastRow="0" w:firstColumn="0" w:lastColumn="0" w:oddVBand="0" w:evenVBand="0" w:oddHBand="0" w:evenHBand="0" w:firstRowFirstColumn="0" w:firstRowLastColumn="0" w:lastRowFirstColumn="0" w:lastRowLastColumn="0"/>
             </w:pPr>
             <w:r>
-              <w:t>Dhruvil (</w:t>
-            </w:r>
-            <w:proofErr w:type="spellStart"/>
-            <w:r>
-              <w:t>dhruvils</w:t>
-            </w:r>
-            <w:proofErr w:type="spellEnd"/>
-            <w:r>
-              <w:t>)</w:t>
+              <w:t>Dhruvil (dhruvils)</w:t>
             </w:r>
           </w:p>
         </w:tc>
@@ -832,11 +811,7 @@
               <w:cnfStyle w:val="000000100000" w:firstRow="0" w:lastRow="0" w:firstColumn="0" w:lastColumn="0" w:oddVBand="0" w:evenVBand="0" w:oddHBand="1" w:evenHBand="0" w:firstRowFirstColumn="0" w:firstRowLastColumn="0" w:lastRowFirstColumn="0" w:lastRowLastColumn="0"/>
             </w:pPr>
             <w:r>
-              <w:t xml:space="preserve">M5 - </w:t>
-            </w:r>
-            <w:proofErr w:type="spellStart"/>
-            <w:r>
-              <w:t>MESSAGE</w:t>
+              <w:t>M5 - MESSAGE</w:t>
             </w:r>
             <w:r>
               <w:t>#ClientID#MsgID#</w:t>
@@ -844,7 +819,6 @@
             <w:r>
               <w:t>user_message</w:t>
             </w:r>
-            <w:proofErr w:type="spellEnd"/>
           </w:p>
           <w:p>
             <w:pPr>
@@ -858,11 +832,9 @@
             <w:r>
               <w:t xml:space="preserve">M6 - </w:t>
             </w:r>
-            <w:proofErr w:type="spellStart"/>
             <w:r>
               <w:t>SEQ#ACK#Msg_id</w:t>
             </w:r>
-            <w:proofErr w:type="spellEnd"/>
           </w:p>
         </w:tc>
       </w:tr>
@@ -894,13 +866,8 @@
             <w:pPr>
               <w:cnfStyle w:val="000000000000" w:firstRow="0" w:lastRow="0" w:firstColumn="0" w:lastColumn="0" w:oddVBand="0" w:evenVBand="0" w:oddHBand="0" w:evenHBand="0" w:firstRowFirstColumn="0" w:firstRowLastColumn="0" w:lastRowFirstColumn="0" w:lastRowLastColumn="0"/>
             </w:pPr>
-            <w:proofErr w:type="spellStart"/>
-            <w:r>
-              <w:t>struct</w:t>
-            </w:r>
-            <w:proofErr w:type="spellEnd"/>
-            <w:r>
-              <w:t xml:space="preserve"> node{</w:t>
+            <w:r>
+              <w:t>struct node{</w:t>
             </w:r>
           </w:p>
           <w:p>
@@ -909,22 +876,7 @@
             </w:pPr>
             <w:r>
               <w:tab/>
-            </w:r>
-            <w:proofErr w:type="spellStart"/>
-            <w:r>
-              <w:t>int</w:t>
-            </w:r>
-            <w:proofErr w:type="spellEnd"/>
-            <w:r>
-              <w:t xml:space="preserve"> </w:t>
-            </w:r>
-            <w:proofErr w:type="spellStart"/>
-            <w:r>
-              <w:t>msg_id</w:t>
-            </w:r>
-            <w:proofErr w:type="spellEnd"/>
-            <w:r>
-              <w:t>;</w:t>
+              <w:t>int msg_id;</w:t>
             </w:r>
           </w:p>
           <w:p>
@@ -942,14 +894,7 @@
             </w:pPr>
             <w:r>
               <w:tab/>
-            </w:r>
-            <w:proofErr w:type="spellStart"/>
-            <w:r>
-              <w:t>int</w:t>
-            </w:r>
-            <w:proofErr w:type="spellEnd"/>
-            <w:r>
-              <w:t xml:space="preserve"> acknowledged;</w:t>
+              <w:t>int acknowledged;</w:t>
             </w:r>
           </w:p>
           <w:p>
@@ -1003,15 +948,7 @@
               <w:cnfStyle w:val="000000100000" w:firstRow="0" w:lastRow="0" w:firstColumn="0" w:lastColumn="0" w:oddVBand="0" w:evenVBand="0" w:oddHBand="1" w:evenHBand="0" w:firstRowFirstColumn="0" w:firstRowLastColumn="0" w:lastRowFirstColumn="0" w:lastRowLastColumn="0"/>
             </w:pPr>
             <w:r>
-              <w:t>Dhruvil (</w:t>
-            </w:r>
-            <w:proofErr w:type="spellStart"/>
-            <w:r>
-              <w:t>dhruvils</w:t>
-            </w:r>
-            <w:proofErr w:type="spellEnd"/>
-            <w:r>
-              <w:t>)</w:t>
+              <w:t>Dhruvil (dhruvils)</w:t>
             </w:r>
           </w:p>
         </w:tc>
@@ -1190,11 +1127,9 @@
             <w:r>
               <w:t xml:space="preserve">M7 - </w:t>
             </w:r>
-            <w:proofErr w:type="spellStart"/>
             <w:r>
               <w:t>MSG#GlobalSeqID#ClientID#MsgID#Message</w:t>
             </w:r>
-            <w:proofErr w:type="spellEnd"/>
           </w:p>
           <w:p>
             <w:pPr>
@@ -1208,11 +1143,9 @@
             <w:r>
               <w:t xml:space="preserve">M8 - </w:t>
             </w:r>
-            <w:proofErr w:type="spellStart"/>
             <w:r>
               <w:t>ACK#client_id#global_seq_id</w:t>
             </w:r>
-            <w:proofErr w:type="spellEnd"/>
           </w:p>
         </w:tc>
       </w:tr>
@@ -1237,15 +1170,7 @@
               <w:cnfStyle w:val="000000000000" w:firstRow="0" w:lastRow="0" w:firstColumn="0" w:lastColumn="0" w:oddVBand="0" w:evenVBand="0" w:oddHBand="0" w:evenHBand="0" w:firstRowFirstColumn="0" w:firstRowLastColumn="0" w:lastRowFirstColumn="0" w:lastRowLastColumn="0"/>
             </w:pPr>
             <w:r>
-              <w:t>Dhruvil (</w:t>
-            </w:r>
-            <w:proofErr w:type="spellStart"/>
-            <w:r>
-              <w:t>dhruvils</w:t>
-            </w:r>
-            <w:proofErr w:type="spellEnd"/>
-            <w:r>
-              <w:t>)</w:t>
+              <w:t>Dhruvil (dhruvils)</w:t>
             </w:r>
           </w:p>
         </w:tc>
@@ -1367,29 +1292,8 @@
               </w:numPr>
               <w:cnfStyle w:val="000000000000" w:firstRow="0" w:lastRow="0" w:firstColumn="0" w:lastColumn="0" w:oddVBand="0" w:evenVBand="0" w:oddHBand="0" w:evenHBand="0" w:firstRowFirstColumn="0" w:firstRowLastColumn="0" w:lastRowFirstColumn="0" w:lastRowLastColumn="0"/>
             </w:pPr>
-            <w:proofErr w:type="spellStart"/>
-            <w:r>
-              <w:t>Detokenize</w:t>
-            </w:r>
-            <w:proofErr w:type="spellEnd"/>
-            <w:r>
-              <w:t xml:space="preserve">, </w:t>
-            </w:r>
-            <w:proofErr w:type="spellStart"/>
-            <w:r>
-              <w:t>deserialize</w:t>
-            </w:r>
-            <w:proofErr w:type="spellEnd"/>
-            <w:r>
-              <w:t xml:space="preserve">, and re-initialize the </w:t>
-            </w:r>
-            <w:proofErr w:type="spellStart"/>
-            <w:r>
-              <w:t>client_list</w:t>
-            </w:r>
-            <w:proofErr w:type="spellEnd"/>
-            <w:r>
-              <w:t xml:space="preserve"> maintained by each client</w:t>
+            <w:r>
+              <w:t>Detokenize, deserialize, and re-initialize the client_list maintained by each client</w:t>
             </w:r>
             <w:r>
               <w:t xml:space="preserve"> (D3)</w:t>
@@ -1429,17 +1333,14 @@
               <w:t xml:space="preserve">M9 - </w:t>
             </w:r>
             <w:r>
+              <w:lastRenderedPageBreak/>
               <w:t>SEQ#CLIENT#INFO#</w:t>
             </w:r>
             <w:r>
               <w:t>num_</w:t>
             </w:r>
             <w:r>
-              <w:t>clients#Ip#Port#ClientID#ClientName#Ip#Port#</w:t>
-            </w:r>
-            <w:r>
-              <w:lastRenderedPageBreak/>
-              <w:t>ClientID#ClientName#...</w:t>
+              <w:t>clients#Ip#Port#ClientID#ClientName#Ip#Port#ClientID#ClientName#...</w:t>
             </w:r>
           </w:p>
         </w:tc>
@@ -1473,69 +1374,32 @@
             <w:pPr>
               <w:cnfStyle w:val="000000000000" w:firstRow="0" w:lastRow="0" w:firstColumn="0" w:lastColumn="0" w:oddVBand="0" w:evenVBand="0" w:oddHBand="0" w:evenHBand="0" w:firstRowFirstColumn="0" w:firstRowLastColumn="0" w:lastRowFirstColumn="0" w:lastRowLastColumn="0"/>
             </w:pPr>
-            <w:proofErr w:type="spellStart"/>
-            <w:r>
-              <w:t>struct</w:t>
-            </w:r>
-            <w:proofErr w:type="spellEnd"/>
-            <w:r>
-              <w:t xml:space="preserve"> client{</w:t>
-            </w:r>
-          </w:p>
-          <w:p>
-            <w:pPr>
-              <w:cnfStyle w:val="000000000000" w:firstRow="0" w:lastRow="0" w:firstColumn="0" w:lastColumn="0" w:oddVBand="0" w:evenVBand="0" w:oddHBand="0" w:evenHBand="0" w:firstRowFirstColumn="0" w:firstRowLastColumn="0" w:lastRowFirstColumn="0" w:lastRowLastColumn="0"/>
-            </w:pPr>
-            <w:r>
-              <w:t xml:space="preserve">   char </w:t>
-            </w:r>
-            <w:proofErr w:type="spellStart"/>
-            <w:r>
-              <w:t>ip</w:t>
-            </w:r>
-            <w:proofErr w:type="spellEnd"/>
-            <w:r>
-              <w:t>[MAXSIZE];</w:t>
-            </w:r>
-          </w:p>
-          <w:p>
-            <w:pPr>
-              <w:cnfStyle w:val="000000000000" w:firstRow="0" w:lastRow="0" w:firstColumn="0" w:lastColumn="0" w:oddVBand="0" w:evenVBand="0" w:oddHBand="0" w:evenHBand="0" w:firstRowFirstColumn="0" w:firstRowLastColumn="0" w:lastRowFirstColumn="0" w:lastRowLastColumn="0"/>
-            </w:pPr>
-            <w:r>
-              <w:t xml:space="preserve">   </w:t>
-            </w:r>
-            <w:proofErr w:type="spellStart"/>
-            <w:r>
-              <w:t>int</w:t>
-            </w:r>
-            <w:proofErr w:type="spellEnd"/>
-            <w:r>
-              <w:t xml:space="preserve"> port;</w:t>
-            </w:r>
-          </w:p>
-          <w:p>
-            <w:pPr>
-              <w:cnfStyle w:val="000000000000" w:firstRow="0" w:lastRow="0" w:firstColumn="0" w:lastColumn="0" w:oddVBand="0" w:evenVBand="0" w:oddHBand="0" w:evenHBand="0" w:firstRowFirstColumn="0" w:firstRowLastColumn="0" w:lastRowFirstColumn="0" w:lastRowLastColumn="0"/>
-            </w:pPr>
-            <w:r>
-              <w:t xml:space="preserve">   </w:t>
-            </w:r>
-            <w:proofErr w:type="spellStart"/>
-            <w:r>
-              <w:t>int</w:t>
-            </w:r>
-            <w:proofErr w:type="spellEnd"/>
-            <w:r>
-              <w:t xml:space="preserve"> </w:t>
-            </w:r>
-            <w:proofErr w:type="spellStart"/>
-            <w:r>
-              <w:t>client_id</w:t>
-            </w:r>
-            <w:proofErr w:type="spellEnd"/>
-            <w:r>
-              <w:t>;</w:t>
+            <w:r>
+              <w:t>struct client{</w:t>
+            </w:r>
+          </w:p>
+          <w:p>
+            <w:pPr>
+              <w:cnfStyle w:val="000000000000" w:firstRow="0" w:lastRow="0" w:firstColumn="0" w:lastColumn="0" w:oddVBand="0" w:evenVBand="0" w:oddHBand="0" w:evenHBand="0" w:firstRowFirstColumn="0" w:firstRowLastColumn="0" w:lastRowFirstColumn="0" w:lastRowLastColumn="0"/>
+            </w:pPr>
+            <w:r>
+              <w:t xml:space="preserve">   char ip[MAXSIZE];</w:t>
+            </w:r>
+          </w:p>
+          <w:p>
+            <w:pPr>
+              <w:cnfStyle w:val="000000000000" w:firstRow="0" w:lastRow="0" w:firstColumn="0" w:lastColumn="0" w:oddVBand="0" w:evenVBand="0" w:oddHBand="0" w:evenHBand="0" w:firstRowFirstColumn="0" w:firstRowLastColumn="0" w:lastRowFirstColumn="0" w:lastRowLastColumn="0"/>
+            </w:pPr>
+            <w:r>
+              <w:t xml:space="preserve">   int port;</w:t>
+            </w:r>
+          </w:p>
+          <w:p>
+            <w:pPr>
+              <w:cnfStyle w:val="000000000000" w:firstRow="0" w:lastRow="0" w:firstColumn="0" w:lastColumn="0" w:oddVBand="0" w:evenVBand="0" w:oddHBand="0" w:evenHBand="0" w:firstRowFirstColumn="0" w:firstRowLastColumn="0" w:lastRowFirstColumn="0" w:lastRowLastColumn="0"/>
+            </w:pPr>
+            <w:r>
+              <w:t xml:space="preserve">   int client_id;</w:t>
             </w:r>
           </w:p>
           <w:p>
@@ -1564,23 +1428,7 @@
               <w:cnfStyle w:val="000000000000" w:firstRow="0" w:lastRow="0" w:firstColumn="0" w:lastColumn="0" w:oddVBand="0" w:evenVBand="0" w:oddHBand="0" w:evenHBand="0" w:firstRowFirstColumn="0" w:firstRowLastColumn="0" w:lastRowFirstColumn="0" w:lastRowLastColumn="0"/>
             </w:pPr>
             <w:r>
-              <w:t xml:space="preserve">An array of </w:t>
-            </w:r>
-            <w:proofErr w:type="spellStart"/>
-            <w:r>
-              <w:t>struct</w:t>
-            </w:r>
-            <w:proofErr w:type="spellEnd"/>
-            <w:r>
-              <w:t xml:space="preserve"> client (</w:t>
-            </w:r>
-            <w:proofErr w:type="spellStart"/>
-            <w:r>
-              <w:t>client_list</w:t>
-            </w:r>
-            <w:proofErr w:type="spellEnd"/>
-            <w:r>
-              <w:t>) to hold all clients’ information (Maximum of 15 clients)</w:t>
+              <w:t>An array of struct client (client_list) to hold all clients’ information (Maximum of 15 clients)</w:t>
             </w:r>
           </w:p>
         </w:tc>
@@ -1609,15 +1457,7 @@
               <w:cnfStyle w:val="000000100000" w:firstRow="0" w:lastRow="0" w:firstColumn="0" w:lastColumn="0" w:oddVBand="0" w:evenVBand="0" w:oddHBand="1" w:evenHBand="0" w:firstRowFirstColumn="0" w:firstRowLastColumn="0" w:lastRowFirstColumn="0" w:lastRowLastColumn="0"/>
             </w:pPr>
             <w:r>
-              <w:t>Dhruvil (</w:t>
-            </w:r>
-            <w:proofErr w:type="spellStart"/>
-            <w:r>
-              <w:t>dhruvils</w:t>
-            </w:r>
-            <w:proofErr w:type="spellEnd"/>
-            <w:r>
-              <w:t>)</w:t>
+              <w:t>Dhruvil (dhruvils)</w:t>
             </w:r>
           </w:p>
         </w:tc>
@@ -1787,15 +1627,7 @@
               <w:cnfStyle w:val="000000000000" w:firstRow="0" w:lastRow="0" w:firstColumn="0" w:lastColumn="0" w:oddVBand="0" w:evenVBand="0" w:oddHBand="0" w:evenHBand="0" w:firstRowFirstColumn="0" w:firstRowLastColumn="0" w:lastRowFirstColumn="0" w:lastRowLastColumn="0"/>
             </w:pPr>
             <w:r>
-              <w:t>Dhruvil (</w:t>
-            </w:r>
-            <w:proofErr w:type="spellStart"/>
-            <w:r>
-              <w:t>dhruvils</w:t>
-            </w:r>
-            <w:proofErr w:type="spellEnd"/>
-            <w:r>
-              <w:t>)</w:t>
+              <w:t>Dhruvil (dhruvils)</w:t>
             </w:r>
           </w:p>
         </w:tc>
@@ -1964,11 +1796,9 @@
             <w:r>
               <w:t xml:space="preserve">M10 - </w:t>
             </w:r>
-            <w:proofErr w:type="spellStart"/>
             <w:r>
               <w:t>SEQ#REM#Msg_id</w:t>
             </w:r>
-            <w:proofErr w:type="spellEnd"/>
           </w:p>
         </w:tc>
       </w:tr>
@@ -2022,15 +1852,7 @@
               <w:cnfStyle w:val="000000100000" w:firstRow="0" w:lastRow="0" w:firstColumn="0" w:lastColumn="0" w:oddVBand="0" w:evenVBand="0" w:oddHBand="1" w:evenHBand="0" w:firstRowFirstColumn="0" w:firstRowLastColumn="0" w:lastRowFirstColumn="0" w:lastRowLastColumn="0"/>
             </w:pPr>
             <w:r>
-              <w:t>Dhruvil (</w:t>
-            </w:r>
-            <w:proofErr w:type="spellStart"/>
-            <w:r>
-              <w:t>dhruvils</w:t>
-            </w:r>
-            <w:proofErr w:type="spellEnd"/>
-            <w:r>
-              <w:t>)</w:t>
+              <w:t>Dhruvil (dhruvils)</w:t>
             </w:r>
           </w:p>
         </w:tc>
@@ -2137,15 +1959,7 @@
               <w:cnfStyle w:val="000000000000" w:firstRow="0" w:lastRow="0" w:firstColumn="0" w:lastColumn="0" w:oddVBand="0" w:evenVBand="0" w:oddHBand="0" w:evenHBand="0" w:firstRowFirstColumn="0" w:firstRowLastColumn="0" w:lastRowFirstColumn="0" w:lastRowLastColumn="0"/>
             </w:pPr>
             <w:r>
-              <w:t xml:space="preserve">Receive a request from sequencer to send the client’s </w:t>
-            </w:r>
-            <w:proofErr w:type="spellStart"/>
-            <w:r>
-              <w:t>global_seq_no</w:t>
-            </w:r>
-            <w:proofErr w:type="spellEnd"/>
-            <w:r>
-              <w:t xml:space="preserve"> value (M11)</w:t>
+              <w:t>Receive a request from sequencer to send the client’s global_seq_no value (M11)</w:t>
             </w:r>
           </w:p>
           <w:p>
@@ -2158,23 +1972,7 @@
               <w:cnfStyle w:val="000000000000" w:firstRow="0" w:lastRow="0" w:firstColumn="0" w:lastColumn="0" w:oddVBand="0" w:evenVBand="0" w:oddHBand="0" w:evenHBand="0" w:firstRowFirstColumn="0" w:firstRowLastColumn="0" w:lastRowFirstColumn="0" w:lastRowLastColumn="0"/>
             </w:pPr>
             <w:r>
-              <w:t xml:space="preserve">Send the </w:t>
-            </w:r>
-            <w:proofErr w:type="spellStart"/>
-            <w:r>
-              <w:t>seq_no</w:t>
-            </w:r>
-            <w:proofErr w:type="spellEnd"/>
-            <w:r>
-              <w:t xml:space="preserve"> to the sequencer along with the </w:t>
-            </w:r>
-            <w:proofErr w:type="spellStart"/>
-            <w:r>
-              <w:t>client_id</w:t>
-            </w:r>
-            <w:proofErr w:type="spellEnd"/>
-            <w:r>
-              <w:t xml:space="preserve"> (M12)</w:t>
+              <w:t>Send the seq_no to the sequencer along with the client_id (M12)</w:t>
             </w:r>
           </w:p>
         </w:tc>
@@ -2221,13 +2019,8 @@
               <w:cnfStyle w:val="000000100000" w:firstRow="0" w:lastRow="0" w:firstColumn="0" w:lastColumn="0" w:oddVBand="0" w:evenVBand="0" w:oddHBand="1" w:evenHBand="0" w:firstRowFirstColumn="0" w:firstRowLastColumn="0" w:lastRowFirstColumn="0" w:lastRowLastColumn="0"/>
             </w:pPr>
             <w:r>
-              <w:t xml:space="preserve">M12 – </w:t>
-            </w:r>
-            <w:proofErr w:type="spellStart"/>
-            <w:r>
-              <w:t>SEQNO#seq_no#client_id</w:t>
-            </w:r>
-            <w:proofErr w:type="spellEnd"/>
+              <w:t>M12 – SEQNO#seq_no#client_id</w:t>
+            </w:r>
           </w:p>
         </w:tc>
       </w:tr>
@@ -2252,15 +2045,7 @@
               <w:cnfStyle w:val="000000000000" w:firstRow="0" w:lastRow="0" w:firstColumn="0" w:lastColumn="0" w:oddVBand="0" w:evenVBand="0" w:oddHBand="0" w:evenHBand="0" w:firstRowFirstColumn="0" w:firstRowLastColumn="0" w:lastRowFirstColumn="0" w:lastRowLastColumn="0"/>
             </w:pPr>
             <w:r>
-              <w:t>Dhruvil (</w:t>
-            </w:r>
-            <w:proofErr w:type="spellStart"/>
-            <w:r>
-              <w:t>dhruvils</w:t>
-            </w:r>
-            <w:proofErr w:type="spellEnd"/>
-            <w:r>
-              <w:t>)</w:t>
+              <w:t>Dhruvil (dhruvils)</w:t>
             </w:r>
           </w:p>
         </w:tc>
@@ -2330,7 +2115,11 @@
               <w:cnfStyle w:val="000000100000" w:firstRow="0" w:lastRow="0" w:firstColumn="0" w:lastColumn="0" w:oddVBand="0" w:evenVBand="0" w:oddHBand="1" w:evenHBand="0" w:firstRowFirstColumn="0" w:firstRowLastColumn="0" w:lastRowFirstColumn="0" w:lastRowLastColumn="0"/>
             </w:pPr>
             <w:r>
-              <w:t>All clients send the sequencer all messages in their message queue (once a new sequencer comes online, it builds up the message queue it had before crashing)</w:t>
+              <w:t xml:space="preserve">All clients send the sequencer all messages in their message queue (once a new </w:t>
+            </w:r>
+            <w:r>
+              <w:lastRenderedPageBreak/>
+              <w:t>sequencer comes online, it builds up the message queue it had before crashing)</w:t>
             </w:r>
           </w:p>
         </w:tc>
@@ -2461,15 +2250,7 @@
               <w:cnfStyle w:val="000000000000" w:firstRow="0" w:lastRow="0" w:firstColumn="0" w:lastColumn="0" w:oddVBand="0" w:evenVBand="0" w:oddHBand="0" w:evenHBand="0" w:firstRowFirstColumn="0" w:firstRowLastColumn="0" w:lastRowFirstColumn="0" w:lastRowLastColumn="0"/>
             </w:pPr>
             <w:r>
-              <w:t>Dhruvil (</w:t>
-            </w:r>
-            <w:proofErr w:type="spellStart"/>
-            <w:r>
-              <w:t>dhruvils</w:t>
-            </w:r>
-            <w:proofErr w:type="spellEnd"/>
-            <w:r>
-              <w:t>)</w:t>
+              <w:t>Dhruvil (dhruvils)</w:t>
             </w:r>
           </w:p>
         </w:tc>
@@ -2583,6 +2364,32 @@
               <w:cnfStyle w:val="000000000000" w:firstRow="0" w:lastRow="0" w:firstColumn="0" w:lastColumn="0" w:oddVBand="0" w:evenVBand="0" w:oddHBand="0" w:evenHBand="0" w:firstRowFirstColumn="0" w:firstRowLastColumn="0" w:lastRowFirstColumn="0" w:lastRowLastColumn="0"/>
             </w:pPr>
             <w:r>
+              <w:t>Check if you are the leader</w:t>
+            </w:r>
+          </w:p>
+          <w:p>
+            <w:pPr>
+              <w:pStyle w:val="ListParagraph"/>
+              <w:numPr>
+                <w:ilvl w:val="0"/>
+                <w:numId w:val="21"/>
+              </w:numPr>
+              <w:cnfStyle w:val="000000000000" w:firstRow="0" w:lastRow="0" w:firstColumn="0" w:lastColumn="0" w:oddVBand="0" w:evenVBand="0" w:oddHBand="0" w:evenHBand="0" w:firstRowFirstColumn="0" w:firstRowLastColumn="0" w:lastRowFirstColumn="0" w:lastRowLastColumn="0"/>
+            </w:pPr>
+            <w:r>
+              <w:t>If you are the leader, some client’s election algorithm made a mistake, reply to that EA with a message indicating you are still alive (M15)</w:t>
+            </w:r>
+          </w:p>
+          <w:p>
+            <w:pPr>
+              <w:pStyle w:val="ListParagraph"/>
+              <w:numPr>
+                <w:ilvl w:val="0"/>
+                <w:numId w:val="21"/>
+              </w:numPr>
+              <w:cnfStyle w:val="000000000000" w:firstRow="0" w:lastRow="0" w:firstColumn="0" w:lastColumn="0" w:oddVBand="0" w:evenVBand="0" w:oddHBand="0" w:evenHBand="0" w:firstRowFirstColumn="0" w:firstRowLastColumn="0" w:lastRowFirstColumn="0" w:lastRowLastColumn="0"/>
+            </w:pPr>
+            <w:r>
               <w:t>Stop working and wait for new leader to be elected before resuming normal operations</w:t>
             </w:r>
           </w:p>
@@ -2620,6 +2427,19 @@
               <w:t>M14 – ELECTION</w:t>
             </w:r>
           </w:p>
+          <w:p>
+            <w:pPr>
+              <w:pStyle w:val="ListParagraph"/>
+              <w:numPr>
+                <w:ilvl w:val="0"/>
+                <w:numId w:val="22"/>
+              </w:numPr>
+              <w:cnfStyle w:val="000000100000" w:firstRow="0" w:lastRow="0" w:firstColumn="0" w:lastColumn="0" w:oddVBand="0" w:evenVBand="0" w:oddHBand="1" w:evenHBand="0" w:firstRowFirstColumn="0" w:firstRowLastColumn="0" w:lastRowFirstColumn="0" w:lastRowLastColumn="0"/>
+            </w:pPr>
+            <w:r>
+              <w:t>M15 – CANCEL</w:t>
+            </w:r>
+          </w:p>
         </w:tc>
       </w:tr>
       <w:tr>
@@ -2643,15 +2463,7 @@
               <w:cnfStyle w:val="000000000000" w:firstRow="0" w:lastRow="0" w:firstColumn="0" w:lastColumn="0" w:oddVBand="0" w:evenVBand="0" w:oddHBand="0" w:evenHBand="0" w:firstRowFirstColumn="0" w:firstRowLastColumn="0" w:lastRowFirstColumn="0" w:lastRowLastColumn="0"/>
             </w:pPr>
             <w:r>
-              <w:t>Dhruvil (</w:t>
-            </w:r>
-            <w:proofErr w:type="spellStart"/>
-            <w:r>
-              <w:t>dhruvils</w:t>
-            </w:r>
-            <w:proofErr w:type="spellEnd"/>
-            <w:r>
-              <w:t>)</w:t>
+              <w:t>Dhruvil (dhruvils)</w:t>
             </w:r>
           </w:p>
         </w:tc>
@@ -2721,7 +2533,7 @@
               <w:cnfStyle w:val="000000100000" w:firstRow="0" w:lastRow="0" w:firstColumn="0" w:lastColumn="0" w:oddVBand="0" w:evenVBand="0" w:oddHBand="1" w:evenHBand="0" w:firstRowFirstColumn="0" w:firstRowLastColumn="0" w:lastRowFirstColumn="0" w:lastRowLastColumn="0"/>
             </w:pPr>
             <w:r>
-              <w:t>The client is chosen to be the new leader</w:t>
+              <w:t>The election is cancelled because some EA made an incorrect inference that the sequencer had crashed</w:t>
             </w:r>
           </w:p>
         </w:tc>
@@ -2747,12 +2559,12 @@
               <w:pStyle w:val="ListParagraph"/>
               <w:numPr>
                 <w:ilvl w:val="0"/>
-                <w:numId w:val="23"/>
+                <w:numId w:val="27"/>
               </w:numPr>
               <w:cnfStyle w:val="000000000000" w:firstRow="0" w:lastRow="0" w:firstColumn="0" w:lastColumn="0" w:oddVBand="0" w:evenVBand="0" w:oddHBand="0" w:evenHBand="0" w:firstRowFirstColumn="0" w:firstRowLastColumn="0" w:lastRowFirstColumn="0" w:lastRowLastColumn="0"/>
             </w:pPr>
             <w:r>
-              <w:t>Receive a message from the election algorithm notifying the client that it is the new leader (M15)</w:t>
+              <w:t>Receive a broadcast from the EA that initiated the election notifying that the election has been cancelled (M16)</w:t>
             </w:r>
           </w:p>
           <w:p>
@@ -2760,20 +2572,7 @@
               <w:pStyle w:val="ListParagraph"/>
               <w:numPr>
                 <w:ilvl w:val="0"/>
-                <w:numId w:val="23"/>
-              </w:numPr>
-              <w:cnfStyle w:val="000000000000" w:firstRow="0" w:lastRow="0" w:firstColumn="0" w:lastColumn="0" w:oddVBand="0" w:evenVBand="0" w:oddHBand="0" w:evenHBand="0" w:firstRowFirstColumn="0" w:firstRowLastColumn="0" w:lastRowFirstColumn="0" w:lastRowLastColumn="0"/>
-            </w:pPr>
-            <w:r>
-              <w:t>Start the sequencer process</w:t>
-            </w:r>
-          </w:p>
-          <w:p>
-            <w:pPr>
-              <w:pStyle w:val="ListParagraph"/>
-              <w:numPr>
-                <w:ilvl w:val="0"/>
-                <w:numId w:val="23"/>
+                <w:numId w:val="27"/>
               </w:numPr>
               <w:cnfStyle w:val="000000000000" w:firstRow="0" w:lastRow="0" w:firstColumn="0" w:lastColumn="0" w:oddVBand="0" w:evenVBand="0" w:oddHBand="0" w:evenHBand="0" w:firstRowFirstColumn="0" w:firstRowLastColumn="0" w:lastRowFirstColumn="0" w:lastRowLastColumn="0"/>
             </w:pPr>
@@ -2807,12 +2606,12 @@
               <w:pStyle w:val="ListParagraph"/>
               <w:numPr>
                 <w:ilvl w:val="0"/>
-                <w:numId w:val="24"/>
+                <w:numId w:val="28"/>
               </w:numPr>
               <w:cnfStyle w:val="000000100000" w:firstRow="0" w:lastRow="0" w:firstColumn="0" w:lastColumn="0" w:oddVBand="0" w:evenVBand="0" w:oddHBand="1" w:evenHBand="0" w:firstRowFirstColumn="0" w:firstRowLastColumn="0" w:lastRowFirstColumn="0" w:lastRowLastColumn="0"/>
             </w:pPr>
             <w:r>
-              <w:t>M15 – LEADER</w:t>
+              <w:t>M16 – ELECTIONCANCEL</w:t>
             </w:r>
           </w:p>
         </w:tc>
@@ -2838,15 +2637,7 @@
               <w:cnfStyle w:val="000000000000" w:firstRow="0" w:lastRow="0" w:firstColumn="0" w:lastColumn="0" w:oddVBand="0" w:evenVBand="0" w:oddHBand="0" w:evenHBand="0" w:firstRowFirstColumn="0" w:firstRowLastColumn="0" w:lastRowFirstColumn="0" w:lastRowLastColumn="0"/>
             </w:pPr>
             <w:r>
-              <w:t>Dhruvil (</w:t>
-            </w:r>
-            <w:proofErr w:type="spellStart"/>
-            <w:r>
-              <w:t>dhruvils</w:t>
-            </w:r>
-            <w:proofErr w:type="spellEnd"/>
-            <w:r>
-              <w:t>)</w:t>
+              <w:t>Dhruvil (dhruvils)</w:t>
             </w:r>
           </w:p>
         </w:tc>
@@ -2916,16 +2707,7 @@
               <w:cnfStyle w:val="000000100000" w:firstRow="0" w:lastRow="0" w:firstColumn="0" w:lastColumn="0" w:oddVBand="0" w:evenVBand="0" w:oddHBand="1" w:evenHBand="0" w:firstRowFirstColumn="0" w:firstRowLastColumn="0" w:lastRowFirstColumn="0" w:lastRowLastColumn="0"/>
             </w:pPr>
             <w:r>
-              <w:t xml:space="preserve">When some other client has been chosen leader and the election process is complete, </w:t>
-            </w:r>
-            <w:r>
-              <w:t>the new leader notifies</w:t>
-            </w:r>
-            <w:r>
-              <w:t xml:space="preserve"> all clients </w:t>
-            </w:r>
-            <w:r>
-              <w:t>that the election is complete</w:t>
+              <w:t>The client is chosen to be the new leader</w:t>
             </w:r>
           </w:p>
         </w:tc>
@@ -2938,6 +2720,229 @@
           </w:tcPr>
           <w:p>
             <w:r>
+              <w:t>Actions Performed</w:t>
+            </w:r>
+          </w:p>
+        </w:tc>
+        <w:tc>
+          <w:tcPr>
+            <w:tcW w:w="7514" w:type="dxa"/>
+          </w:tcPr>
+          <w:p>
+            <w:pPr>
+              <w:pStyle w:val="ListParagraph"/>
+              <w:numPr>
+                <w:ilvl w:val="0"/>
+                <w:numId w:val="23"/>
+              </w:numPr>
+              <w:cnfStyle w:val="000000000000" w:firstRow="0" w:lastRow="0" w:firstColumn="0" w:lastColumn="0" w:oddVBand="0" w:evenVBand="0" w:oddHBand="0" w:evenHBand="0" w:firstRowFirstColumn="0" w:firstRowLastColumn="0" w:lastRowFirstColumn="0" w:lastRowLastColumn="0"/>
+            </w:pPr>
+            <w:r>
+              <w:t xml:space="preserve">Receive a message from the election algorithm notifying the client </w:t>
+            </w:r>
+            <w:r>
+              <w:t>that it is the new leader (M17</w:t>
+            </w:r>
+            <w:r>
+              <w:t>)</w:t>
+            </w:r>
+          </w:p>
+          <w:p>
+            <w:pPr>
+              <w:pStyle w:val="ListParagraph"/>
+              <w:numPr>
+                <w:ilvl w:val="0"/>
+                <w:numId w:val="23"/>
+              </w:numPr>
+              <w:cnfStyle w:val="000000000000" w:firstRow="0" w:lastRow="0" w:firstColumn="0" w:lastColumn="0" w:oddVBand="0" w:evenVBand="0" w:oddHBand="0" w:evenHBand="0" w:firstRowFirstColumn="0" w:firstRowLastColumn="0" w:lastRowFirstColumn="0" w:lastRowLastColumn="0"/>
+            </w:pPr>
+            <w:r>
+              <w:t>Start the sequencer process</w:t>
+            </w:r>
+          </w:p>
+          <w:p>
+            <w:pPr>
+              <w:pStyle w:val="ListParagraph"/>
+              <w:numPr>
+                <w:ilvl w:val="0"/>
+                <w:numId w:val="23"/>
+              </w:numPr>
+              <w:cnfStyle w:val="000000000000" w:firstRow="0" w:lastRow="0" w:firstColumn="0" w:lastColumn="0" w:oddVBand="0" w:evenVBand="0" w:oddHBand="0" w:evenHBand="0" w:firstRowFirstColumn="0" w:firstRowLastColumn="0" w:lastRowFirstColumn="0" w:lastRowLastColumn="0"/>
+            </w:pPr>
+            <w:r>
+              <w:t>Update the isLeader flag to true</w:t>
+            </w:r>
+          </w:p>
+          <w:p>
+            <w:pPr>
+              <w:pStyle w:val="ListParagraph"/>
+              <w:numPr>
+                <w:ilvl w:val="0"/>
+                <w:numId w:val="23"/>
+              </w:numPr>
+              <w:cnfStyle w:val="000000000000" w:firstRow="0" w:lastRow="0" w:firstColumn="0" w:lastColumn="0" w:oddVBand="0" w:evenVBand="0" w:oddHBand="0" w:evenHBand="0" w:firstRowFirstColumn="0" w:firstRowLastColumn="0" w:lastRowFirstColumn="0" w:lastRowLastColumn="0"/>
+            </w:pPr>
+            <w:r>
+              <w:t>Resume normal operations</w:t>
+            </w:r>
+          </w:p>
+        </w:tc>
+      </w:tr>
+      <w:tr>
+        <w:trPr>
+          <w:cnfStyle w:val="000000100000" w:firstRow="0" w:lastRow="0" w:firstColumn="0" w:lastColumn="0" w:oddVBand="0" w:evenVBand="0" w:oddHBand="1" w:evenHBand="0" w:firstRowFirstColumn="0" w:firstRowLastColumn="0" w:lastRowFirstColumn="0" w:lastRowLastColumn="0"/>
+        </w:trPr>
+        <w:tc>
+          <w:tcPr>
+            <w:cnfStyle w:val="001000000000" w:firstRow="0" w:lastRow="0" w:firstColumn="1" w:lastColumn="0" w:oddVBand="0" w:evenVBand="0" w:oddHBand="0" w:evenHBand="0" w:firstRowFirstColumn="0" w:firstRowLastColumn="0" w:lastRowFirstColumn="0" w:lastRowLastColumn="0"/>
+            <w:tcW w:w="1728" w:type="dxa"/>
+          </w:tcPr>
+          <w:p>
+            <w:r>
+              <w:t>Messages</w:t>
+            </w:r>
+          </w:p>
+        </w:tc>
+        <w:tc>
+          <w:tcPr>
+            <w:tcW w:w="7514" w:type="dxa"/>
+          </w:tcPr>
+          <w:p>
+            <w:pPr>
+              <w:pStyle w:val="ListParagraph"/>
+              <w:numPr>
+                <w:ilvl w:val="0"/>
+                <w:numId w:val="24"/>
+              </w:numPr>
+              <w:cnfStyle w:val="000000100000" w:firstRow="0" w:lastRow="0" w:firstColumn="0" w:lastColumn="0" w:oddVBand="0" w:evenVBand="0" w:oddHBand="1" w:evenHBand="0" w:firstRowFirstColumn="0" w:firstRowLastColumn="0" w:lastRowFirstColumn="0" w:lastRowLastColumn="0"/>
+            </w:pPr>
+            <w:r>
+              <w:t>M17</w:t>
+            </w:r>
+            <w:r>
+              <w:t xml:space="preserve"> – LEADER</w:t>
+            </w:r>
+          </w:p>
+        </w:tc>
+      </w:tr>
+      <w:tr>
+        <w:tc>
+          <w:tcPr>
+            <w:cnfStyle w:val="001000000000" w:firstRow="0" w:lastRow="0" w:firstColumn="1" w:lastColumn="0" w:oddVBand="0" w:evenVBand="0" w:oddHBand="0" w:evenHBand="0" w:firstRowFirstColumn="0" w:firstRowLastColumn="0" w:lastRowFirstColumn="0" w:lastRowLastColumn="0"/>
+            <w:tcW w:w="1728" w:type="dxa"/>
+          </w:tcPr>
+          <w:p>
+            <w:r>
+              <w:t>Developer</w:t>
+            </w:r>
+          </w:p>
+        </w:tc>
+        <w:tc>
+          <w:tcPr>
+            <w:tcW w:w="7514" w:type="dxa"/>
+          </w:tcPr>
+          <w:p>
+            <w:pPr>
+              <w:cnfStyle w:val="000000000000" w:firstRow="0" w:lastRow="0" w:firstColumn="0" w:lastColumn="0" w:oddVBand="0" w:evenVBand="0" w:oddHBand="0" w:evenHBand="0" w:firstRowFirstColumn="0" w:firstRowLastColumn="0" w:lastRowFirstColumn="0" w:lastRowLastColumn="0"/>
+            </w:pPr>
+            <w:r>
+              <w:t>Dhruvil (dhruvils)</w:t>
+            </w:r>
+          </w:p>
+        </w:tc>
+      </w:tr>
+    </w:tbl>
+    <w:p/>
+    <w:tbl>
+      <w:tblPr>
+        <w:tblStyle w:val="MediumGrid3-Accent5"/>
+        <w:tblW w:w="0" w:type="auto"/>
+        <w:tblLook w:val="04A0" w:firstRow="1" w:lastRow="0" w:firstColumn="1" w:lastColumn="0" w:noHBand="0" w:noVBand="1"/>
+      </w:tblPr>
+      <w:tblGrid>
+        <w:gridCol w:w="1728"/>
+        <w:gridCol w:w="7514"/>
+      </w:tblGrid>
+      <w:tr>
+        <w:trPr>
+          <w:cnfStyle w:val="100000000000" w:firstRow="1" w:lastRow="0" w:firstColumn="0" w:lastColumn="0" w:oddVBand="0" w:evenVBand="0" w:oddHBand="0" w:evenHBand="0" w:firstRowFirstColumn="0" w:firstRowLastColumn="0" w:lastRowFirstColumn="0" w:lastRowLastColumn="0"/>
+        </w:trPr>
+        <w:tc>
+          <w:tcPr>
+            <w:cnfStyle w:val="001000000000" w:firstRow="0" w:lastRow="0" w:firstColumn="1" w:lastColumn="0" w:oddVBand="0" w:evenVBand="0" w:oddHBand="0" w:evenHBand="0" w:firstRowFirstColumn="0" w:firstRowLastColumn="0" w:lastRowFirstColumn="0" w:lastRowLastColumn="0"/>
+            <w:tcW w:w="1728" w:type="dxa"/>
+          </w:tcPr>
+          <w:p>
+            <w:r>
+              <w:t>Specification</w:t>
+            </w:r>
+          </w:p>
+        </w:tc>
+        <w:tc>
+          <w:tcPr>
+            <w:tcW w:w="7514" w:type="dxa"/>
+          </w:tcPr>
+          <w:p>
+            <w:pPr>
+              <w:cnfStyle w:val="100000000000" w:firstRow="1" w:lastRow="0" w:firstColumn="0" w:lastColumn="0" w:oddVBand="0" w:evenVBand="0" w:oddHBand="0" w:evenHBand="0" w:firstRowFirstColumn="0" w:firstRowLastColumn="0" w:lastRowFirstColumn="0" w:lastRowLastColumn="0"/>
+            </w:pPr>
+            <w:r>
+              <w:t>Description</w:t>
+            </w:r>
+          </w:p>
+        </w:tc>
+      </w:tr>
+      <w:tr>
+        <w:trPr>
+          <w:cnfStyle w:val="000000100000" w:firstRow="0" w:lastRow="0" w:firstColumn="0" w:lastColumn="0" w:oddVBand="0" w:evenVBand="0" w:oddHBand="1" w:evenHBand="0" w:firstRowFirstColumn="0" w:firstRowLastColumn="0" w:lastRowFirstColumn="0" w:lastRowLastColumn="0"/>
+        </w:trPr>
+        <w:tc>
+          <w:tcPr>
+            <w:cnfStyle w:val="001000000000" w:firstRow="0" w:lastRow="0" w:firstColumn="1" w:lastColumn="0" w:oddVBand="0" w:evenVBand="0" w:oddHBand="0" w:evenHBand="0" w:firstRowFirstColumn="0" w:firstRowLastColumn="0" w:lastRowFirstColumn="0" w:lastRowLastColumn="0"/>
+            <w:tcW w:w="1728" w:type="dxa"/>
+          </w:tcPr>
+          <w:p>
+            <w:r>
+              <w:t>Scenario</w:t>
+            </w:r>
+          </w:p>
+        </w:tc>
+        <w:tc>
+          <w:tcPr>
+            <w:tcW w:w="7514" w:type="dxa"/>
+          </w:tcPr>
+          <w:p>
+            <w:pPr>
+              <w:cnfStyle w:val="000000100000" w:firstRow="0" w:lastRow="0" w:firstColumn="0" w:lastColumn="0" w:oddVBand="0" w:evenVBand="0" w:oddHBand="1" w:evenHBand="0" w:firstRowFirstColumn="0" w:firstRowLastColumn="0" w:lastRowFirstColumn="0" w:lastRowLastColumn="0"/>
+            </w:pPr>
+            <w:r>
+              <w:t xml:space="preserve">When some other client has been chosen leader and the election process is </w:t>
+            </w:r>
+            <w:r>
+              <w:lastRenderedPageBreak/>
+              <w:t xml:space="preserve">complete, </w:t>
+            </w:r>
+            <w:r>
+              <w:t>the new leader notifies</w:t>
+            </w:r>
+            <w:r>
+              <w:t xml:space="preserve"> all clients </w:t>
+            </w:r>
+            <w:r>
+              <w:t>that the election is complete</w:t>
+            </w:r>
+          </w:p>
+        </w:tc>
+      </w:tr>
+      <w:tr>
+        <w:tc>
+          <w:tcPr>
+            <w:cnfStyle w:val="001000000000" w:firstRow="0" w:lastRow="0" w:firstColumn="1" w:lastColumn="0" w:oddVBand="0" w:evenVBand="0" w:oddHBand="0" w:evenHBand="0" w:firstRowFirstColumn="0" w:firstRowLastColumn="0" w:lastRowFirstColumn="0" w:lastRowLastColumn="0"/>
+            <w:tcW w:w="1728" w:type="dxa"/>
+          </w:tcPr>
+          <w:p>
+            <w:r>
+              <w:lastRenderedPageBreak/>
               <w:t>Actions Performed</w:t>
             </w:r>
           </w:p>
@@ -2956,7 +2961,13 @@
               <w:cnfStyle w:val="000000000000" w:firstRow="0" w:lastRow="0" w:firstColumn="0" w:lastColumn="0" w:oddVBand="0" w:evenVBand="0" w:oddHBand="0" w:evenHBand="0" w:firstRowFirstColumn="0" w:firstRowLastColumn="0" w:lastRowFirstColumn="0" w:lastRowLastColumn="0"/>
             </w:pPr>
             <w:r>
-              <w:t>Receive a broadcast from the leader about its details (M16)</w:t>
+              <w:t>Receive a broadcast from t</w:t>
+            </w:r>
+            <w:r>
+              <w:t>he leader about its details (M18</w:t>
+            </w:r>
+            <w:r>
+              <w:t>)</w:t>
             </w:r>
           </w:p>
           <w:p>
@@ -3003,13 +3014,13 @@
               <w:cnfStyle w:val="000000100000" w:firstRow="0" w:lastRow="0" w:firstColumn="0" w:lastColumn="0" w:oddVBand="0" w:evenVBand="0" w:oddHBand="1" w:evenHBand="0" w:firstRowFirstColumn="0" w:firstRowLastColumn="0" w:lastRowFirstColumn="0" w:lastRowLastColumn="0"/>
             </w:pPr>
             <w:r>
-              <w:t xml:space="preserve">M16 – </w:t>
-            </w:r>
-            <w:proofErr w:type="spellStart"/>
-            <w:r>
-              <w:t>SEQ#EA#leader_ip#leader_port</w:t>
-            </w:r>
-            <w:proofErr w:type="spellEnd"/>
+              <w:t>M18</w:t>
+            </w:r>
+            <w:bookmarkStart w:id="0" w:name="_GoBack"/>
+            <w:bookmarkEnd w:id="0"/>
+            <w:r>
+              <w:t xml:space="preserve"> – SEQ#EA#leader_ip#leader_port</w:t>
+            </w:r>
           </w:p>
         </w:tc>
       </w:tr>
@@ -3036,8 +3047,6 @@
             <w:r>
               <w:t>Dhruvil (dhruvils)</w:t>
             </w:r>
-            <w:bookmarkStart w:id="0" w:name="_GoBack"/>
-            <w:bookmarkEnd w:id="0"/>
           </w:p>
         </w:tc>
       </w:tr>
@@ -4269,6 +4278,95 @@
     </w:lvl>
   </w:abstractNum>
   <w:abstractNum w:abstractNumId="14">
+    <w:nsid w:val="499E039A"/>
+    <w:multiLevelType w:val="hybridMultilevel"/>
+    <w:tmpl w:val="684EEA4A"/>
+    <w:lvl w:ilvl="0" w:tplc="4009000F">
+      <w:start w:val="1"/>
+      <w:numFmt w:val="decimal"/>
+      <w:lvlText w:val="%1."/>
+      <w:lvlJc w:val="left"/>
+      <w:pPr>
+        <w:ind w:left="720" w:hanging="360"/>
+      </w:pPr>
+      <w:rPr>
+        <w:rFonts w:hint="default"/>
+      </w:rPr>
+    </w:lvl>
+    <w:lvl w:ilvl="1" w:tplc="40090019" w:tentative="1">
+      <w:start w:val="1"/>
+      <w:numFmt w:val="lowerLetter"/>
+      <w:lvlText w:val="%2."/>
+      <w:lvlJc w:val="left"/>
+      <w:pPr>
+        <w:ind w:left="1440" w:hanging="360"/>
+      </w:pPr>
+    </w:lvl>
+    <w:lvl w:ilvl="2" w:tplc="4009001B" w:tentative="1">
+      <w:start w:val="1"/>
+      <w:numFmt w:val="lowerRoman"/>
+      <w:lvlText w:val="%3."/>
+      <w:lvlJc w:val="right"/>
+      <w:pPr>
+        <w:ind w:left="2160" w:hanging="180"/>
+      </w:pPr>
+    </w:lvl>
+    <w:lvl w:ilvl="3" w:tplc="4009000F" w:tentative="1">
+      <w:start w:val="1"/>
+      <w:numFmt w:val="decimal"/>
+      <w:lvlText w:val="%4."/>
+      <w:lvlJc w:val="left"/>
+      <w:pPr>
+        <w:ind w:left="2880" w:hanging="360"/>
+      </w:pPr>
+    </w:lvl>
+    <w:lvl w:ilvl="4" w:tplc="40090019" w:tentative="1">
+      <w:start w:val="1"/>
+      <w:numFmt w:val="lowerLetter"/>
+      <w:lvlText w:val="%5."/>
+      <w:lvlJc w:val="left"/>
+      <w:pPr>
+        <w:ind w:left="3600" w:hanging="360"/>
+      </w:pPr>
+    </w:lvl>
+    <w:lvl w:ilvl="5" w:tplc="4009001B" w:tentative="1">
+      <w:start w:val="1"/>
+      <w:numFmt w:val="lowerRoman"/>
+      <w:lvlText w:val="%6."/>
+      <w:lvlJc w:val="right"/>
+      <w:pPr>
+        <w:ind w:left="4320" w:hanging="180"/>
+      </w:pPr>
+    </w:lvl>
+    <w:lvl w:ilvl="6" w:tplc="4009000F" w:tentative="1">
+      <w:start w:val="1"/>
+      <w:numFmt w:val="decimal"/>
+      <w:lvlText w:val="%7."/>
+      <w:lvlJc w:val="left"/>
+      <w:pPr>
+        <w:ind w:left="5040" w:hanging="360"/>
+      </w:pPr>
+    </w:lvl>
+    <w:lvl w:ilvl="7" w:tplc="40090019" w:tentative="1">
+      <w:start w:val="1"/>
+      <w:numFmt w:val="lowerLetter"/>
+      <w:lvlText w:val="%8."/>
+      <w:lvlJc w:val="left"/>
+      <w:pPr>
+        <w:ind w:left="5760" w:hanging="360"/>
+      </w:pPr>
+    </w:lvl>
+    <w:lvl w:ilvl="8" w:tplc="4009001B" w:tentative="1">
+      <w:start w:val="1"/>
+      <w:numFmt w:val="lowerRoman"/>
+      <w:lvlText w:val="%9."/>
+      <w:lvlJc w:val="right"/>
+      <w:pPr>
+        <w:ind w:left="6480" w:hanging="180"/>
+      </w:pPr>
+    </w:lvl>
+  </w:abstractNum>
+  <w:abstractNum w:abstractNumId="15">
     <w:nsid w:val="4B74681C"/>
     <w:multiLevelType w:val="hybridMultilevel"/>
     <w:tmpl w:val="0E5EB12A"/>
@@ -4354,7 +4452,7 @@
       </w:pPr>
     </w:lvl>
   </w:abstractNum>
-  <w:abstractNum w:abstractNumId="15">
+  <w:abstractNum w:abstractNumId="16">
     <w:nsid w:val="515F6CBE"/>
     <w:multiLevelType w:val="hybridMultilevel"/>
     <w:tmpl w:val="FE328326"/>
@@ -4440,7 +4538,7 @@
       </w:pPr>
     </w:lvl>
   </w:abstractNum>
-  <w:abstractNum w:abstractNumId="16">
+  <w:abstractNum w:abstractNumId="17">
     <w:nsid w:val="54F8684C"/>
     <w:multiLevelType w:val="hybridMultilevel"/>
     <w:tmpl w:val="13D4271C"/>
@@ -4526,7 +4624,7 @@
       </w:pPr>
     </w:lvl>
   </w:abstractNum>
-  <w:abstractNum w:abstractNumId="17">
+  <w:abstractNum w:abstractNumId="18">
     <w:nsid w:val="555E444F"/>
     <w:multiLevelType w:val="hybridMultilevel"/>
     <w:tmpl w:val="5A8C0480"/>
@@ -4615,7 +4713,7 @@
       </w:pPr>
     </w:lvl>
   </w:abstractNum>
-  <w:abstractNum w:abstractNumId="18">
+  <w:abstractNum w:abstractNumId="19">
     <w:nsid w:val="5A4551C3"/>
     <w:multiLevelType w:val="hybridMultilevel"/>
     <w:tmpl w:val="BD90F10C"/>
@@ -4701,7 +4799,7 @@
       </w:pPr>
     </w:lvl>
   </w:abstractNum>
-  <w:abstractNum w:abstractNumId="19">
+  <w:abstractNum w:abstractNumId="20">
     <w:nsid w:val="5C137EC3"/>
     <w:multiLevelType w:val="hybridMultilevel"/>
     <w:tmpl w:val="FA8C7782"/>
@@ -4787,7 +4885,96 @@
       </w:pPr>
     </w:lvl>
   </w:abstractNum>
-  <w:abstractNum w:abstractNumId="20">
+  <w:abstractNum w:abstractNumId="21">
+    <w:nsid w:val="5FCA1711"/>
+    <w:multiLevelType w:val="hybridMultilevel"/>
+    <w:tmpl w:val="DE30506C"/>
+    <w:lvl w:ilvl="0" w:tplc="4009000F">
+      <w:start w:val="1"/>
+      <w:numFmt w:val="decimal"/>
+      <w:lvlText w:val="%1."/>
+      <w:lvlJc w:val="left"/>
+      <w:pPr>
+        <w:ind w:left="720" w:hanging="360"/>
+      </w:pPr>
+      <w:rPr>
+        <w:rFonts w:hint="default"/>
+      </w:rPr>
+    </w:lvl>
+    <w:lvl w:ilvl="1" w:tplc="40090019" w:tentative="1">
+      <w:start w:val="1"/>
+      <w:numFmt w:val="lowerLetter"/>
+      <w:lvlText w:val="%2."/>
+      <w:lvlJc w:val="left"/>
+      <w:pPr>
+        <w:ind w:left="1440" w:hanging="360"/>
+      </w:pPr>
+    </w:lvl>
+    <w:lvl w:ilvl="2" w:tplc="4009001B" w:tentative="1">
+      <w:start w:val="1"/>
+      <w:numFmt w:val="lowerRoman"/>
+      <w:lvlText w:val="%3."/>
+      <w:lvlJc w:val="right"/>
+      <w:pPr>
+        <w:ind w:left="2160" w:hanging="180"/>
+      </w:pPr>
+    </w:lvl>
+    <w:lvl w:ilvl="3" w:tplc="4009000F" w:tentative="1">
+      <w:start w:val="1"/>
+      <w:numFmt w:val="decimal"/>
+      <w:lvlText w:val="%4."/>
+      <w:lvlJc w:val="left"/>
+      <w:pPr>
+        <w:ind w:left="2880" w:hanging="360"/>
+      </w:pPr>
+    </w:lvl>
+    <w:lvl w:ilvl="4" w:tplc="40090019" w:tentative="1">
+      <w:start w:val="1"/>
+      <w:numFmt w:val="lowerLetter"/>
+      <w:lvlText w:val="%5."/>
+      <w:lvlJc w:val="left"/>
+      <w:pPr>
+        <w:ind w:left="3600" w:hanging="360"/>
+      </w:pPr>
+    </w:lvl>
+    <w:lvl w:ilvl="5" w:tplc="4009001B" w:tentative="1">
+      <w:start w:val="1"/>
+      <w:numFmt w:val="lowerRoman"/>
+      <w:lvlText w:val="%6."/>
+      <w:lvlJc w:val="right"/>
+      <w:pPr>
+        <w:ind w:left="4320" w:hanging="180"/>
+      </w:pPr>
+    </w:lvl>
+    <w:lvl w:ilvl="6" w:tplc="4009000F" w:tentative="1">
+      <w:start w:val="1"/>
+      <w:numFmt w:val="decimal"/>
+      <w:lvlText w:val="%7."/>
+      <w:lvlJc w:val="left"/>
+      <w:pPr>
+        <w:ind w:left="5040" w:hanging="360"/>
+      </w:pPr>
+    </w:lvl>
+    <w:lvl w:ilvl="7" w:tplc="40090019" w:tentative="1">
+      <w:start w:val="1"/>
+      <w:numFmt w:val="lowerLetter"/>
+      <w:lvlText w:val="%8."/>
+      <w:lvlJc w:val="left"/>
+      <w:pPr>
+        <w:ind w:left="5760" w:hanging="360"/>
+      </w:pPr>
+    </w:lvl>
+    <w:lvl w:ilvl="8" w:tplc="4009001B" w:tentative="1">
+      <w:start w:val="1"/>
+      <w:numFmt w:val="lowerRoman"/>
+      <w:lvlText w:val="%9."/>
+      <w:lvlJc w:val="right"/>
+      <w:pPr>
+        <w:ind w:left="6480" w:hanging="180"/>
+      </w:pPr>
+    </w:lvl>
+  </w:abstractNum>
+  <w:abstractNum w:abstractNumId="22">
     <w:nsid w:val="6D121312"/>
     <w:multiLevelType w:val="hybridMultilevel"/>
     <w:tmpl w:val="8946D0EC"/>
@@ -4873,7 +5060,7 @@
       </w:pPr>
     </w:lvl>
   </w:abstractNum>
-  <w:abstractNum w:abstractNumId="21">
+  <w:abstractNum w:abstractNumId="23">
     <w:nsid w:val="702E6EC6"/>
     <w:multiLevelType w:val="hybridMultilevel"/>
     <w:tmpl w:val="D4E4BE1A"/>
@@ -4959,7 +5146,7 @@
       </w:pPr>
     </w:lvl>
   </w:abstractNum>
-  <w:abstractNum w:abstractNumId="22">
+  <w:abstractNum w:abstractNumId="24">
     <w:nsid w:val="73C22123"/>
     <w:multiLevelType w:val="hybridMultilevel"/>
     <w:tmpl w:val="0C9401BA"/>
@@ -5045,7 +5232,7 @@
       </w:pPr>
     </w:lvl>
   </w:abstractNum>
-  <w:abstractNum w:abstractNumId="23">
+  <w:abstractNum w:abstractNumId="25">
     <w:nsid w:val="77682A1B"/>
     <w:multiLevelType w:val="hybridMultilevel"/>
     <w:tmpl w:val="0E5EB12A"/>
@@ -5131,7 +5318,7 @@
       </w:pPr>
     </w:lvl>
   </w:abstractNum>
-  <w:abstractNum w:abstractNumId="24">
+  <w:abstractNum w:abstractNumId="26">
     <w:nsid w:val="7C912CC4"/>
     <w:multiLevelType w:val="hybridMultilevel"/>
     <w:tmpl w:val="0BCA871E"/>
@@ -5217,7 +5404,7 @@
       </w:pPr>
     </w:lvl>
   </w:abstractNum>
-  <w:abstractNum w:abstractNumId="25">
+  <w:abstractNum w:abstractNumId="27">
     <w:nsid w:val="7F967A2F"/>
     <w:multiLevelType w:val="hybridMultilevel"/>
     <w:tmpl w:val="52D67346"/>
@@ -5307,28 +5494,28 @@
     <w:abstractNumId w:val="3"/>
   </w:num>
   <w:num w:numId="2">
-    <w:abstractNumId w:val="20"/>
+    <w:abstractNumId w:val="22"/>
   </w:num>
   <w:num w:numId="3">
-    <w:abstractNumId w:val="25"/>
+    <w:abstractNumId w:val="27"/>
   </w:num>
   <w:num w:numId="4">
     <w:abstractNumId w:val="11"/>
   </w:num>
   <w:num w:numId="5">
-    <w:abstractNumId w:val="15"/>
+    <w:abstractNumId w:val="16"/>
   </w:num>
   <w:num w:numId="6">
-    <w:abstractNumId w:val="21"/>
+    <w:abstractNumId w:val="23"/>
   </w:num>
   <w:num w:numId="7">
     <w:abstractNumId w:val="9"/>
   </w:num>
   <w:num w:numId="8">
-    <w:abstractNumId w:val="22"/>
+    <w:abstractNumId w:val="24"/>
   </w:num>
   <w:num w:numId="9">
-    <w:abstractNumId w:val="18"/>
+    <w:abstractNumId w:val="19"/>
   </w:num>
   <w:num w:numId="10">
     <w:abstractNumId w:val="12"/>
@@ -5343,22 +5530,22 @@
     <w:abstractNumId w:val="13"/>
   </w:num>
   <w:num w:numId="14">
-    <w:abstractNumId w:val="23"/>
+    <w:abstractNumId w:val="25"/>
   </w:num>
   <w:num w:numId="15">
-    <w:abstractNumId w:val="14"/>
+    <w:abstractNumId w:val="15"/>
   </w:num>
   <w:num w:numId="16">
     <w:abstractNumId w:val="2"/>
   </w:num>
   <w:num w:numId="17">
-    <w:abstractNumId w:val="19"/>
+    <w:abstractNumId w:val="20"/>
   </w:num>
   <w:num w:numId="18">
-    <w:abstractNumId w:val="24"/>
+    <w:abstractNumId w:val="26"/>
   </w:num>
   <w:num w:numId="19">
-    <w:abstractNumId w:val="16"/>
+    <w:abstractNumId w:val="17"/>
   </w:num>
   <w:num w:numId="20">
     <w:abstractNumId w:val="10"/>
@@ -5373,13 +5560,19 @@
     <w:abstractNumId w:val="7"/>
   </w:num>
   <w:num w:numId="24">
-    <w:abstractNumId w:val="17"/>
+    <w:abstractNumId w:val="18"/>
   </w:num>
   <w:num w:numId="25">
     <w:abstractNumId w:val="1"/>
   </w:num>
   <w:num w:numId="26">
     <w:abstractNumId w:val="4"/>
+  </w:num>
+  <w:num w:numId="27">
+    <w:abstractNumId w:val="14"/>
+  </w:num>
+  <w:num w:numId="28">
+    <w:abstractNumId w:val="21"/>
   </w:num>
 </w:numbering>
 </file>

</xml_diff>